<commit_message>
Updated Ladder Logic files
</commit_message>
<xml_diff>
--- a/PLC/Screenshots.docx
+++ b/PLC/Screenshots.docx
@@ -10,14 +10,14 @@
         <w:rPr/>
         <w:drawing>
           <wp:inline distB="114300" distT="114300" distL="114300" distR="114300">
-            <wp:extent cx="5943600" cy="3251200"/>
+            <wp:extent cx="5943600" cy="2946400"/>
             <wp:effectExtent b="0" l="0" r="0" t="0"/>
-            <wp:docPr id="7" name="image7.png"/>
+            <wp:docPr id="3" name="image9.png"/>
             <a:graphic>
               <a:graphicData uri="http://schemas.openxmlformats.org/drawingml/2006/picture">
                 <pic:pic>
                   <pic:nvPicPr>
-                    <pic:cNvPr id="0" name="image7.png"/>
+                    <pic:cNvPr id="0" name="image9.png"/>
                     <pic:cNvPicPr preferRelativeResize="0"/>
                   </pic:nvPicPr>
                   <pic:blipFill>
@@ -30,7 +30,7 @@
                   <pic:spPr>
                     <a:xfrm>
                       <a:off x="0" y="0"/>
-                      <a:ext cx="5943600" cy="3251200"/>
+                      <a:ext cx="5943600" cy="2946400"/>
                     </a:xfrm>
                     <a:prstGeom prst="rect"/>
                     <a:ln/>
@@ -55,14 +55,14 @@
         <w:rPr/>
         <w:drawing>
           <wp:inline distB="114300" distT="114300" distL="114300" distR="114300">
-            <wp:extent cx="5943600" cy="3403600"/>
+            <wp:extent cx="5943600" cy="2197100"/>
             <wp:effectExtent b="0" l="0" r="0" t="0"/>
-            <wp:docPr id="8" name="image1.png"/>
+            <wp:docPr id="8" name="image8.png"/>
             <a:graphic>
               <a:graphicData uri="http://schemas.openxmlformats.org/drawingml/2006/picture">
                 <pic:pic>
                   <pic:nvPicPr>
-                    <pic:cNvPr id="0" name="image1.png"/>
+                    <pic:cNvPr id="0" name="image8.png"/>
                     <pic:cNvPicPr preferRelativeResize="0"/>
                   </pic:nvPicPr>
                   <pic:blipFill>
@@ -75,7 +75,7 @@
                   <pic:spPr>
                     <a:xfrm>
                       <a:off x="0" y="0"/>
-                      <a:ext cx="5943600" cy="3403600"/>
+                      <a:ext cx="5943600" cy="2197100"/>
                     </a:xfrm>
                     <a:prstGeom prst="rect"/>
                     <a:ln/>
@@ -100,14 +100,14 @@
         <w:rPr/>
         <w:drawing>
           <wp:inline distB="114300" distT="114300" distL="114300" distR="114300">
-            <wp:extent cx="5943600" cy="3365500"/>
+            <wp:extent cx="5943600" cy="2565400"/>
             <wp:effectExtent b="0" l="0" r="0" t="0"/>
-            <wp:docPr id="6" name="image2.png"/>
+            <wp:docPr id="5" name="image4.png"/>
             <a:graphic>
               <a:graphicData uri="http://schemas.openxmlformats.org/drawingml/2006/picture">
                 <pic:pic>
                   <pic:nvPicPr>
-                    <pic:cNvPr id="0" name="image2.png"/>
+                    <pic:cNvPr id="0" name="image4.png"/>
                     <pic:cNvPicPr preferRelativeResize="0"/>
                   </pic:nvPicPr>
                   <pic:blipFill>
@@ -120,7 +120,7 @@
                   <pic:spPr>
                     <a:xfrm>
                       <a:off x="0" y="0"/>
-                      <a:ext cx="5943600" cy="3365500"/>
+                      <a:ext cx="5943600" cy="2565400"/>
                     </a:xfrm>
                     <a:prstGeom prst="rect"/>
                     <a:ln/>
@@ -145,14 +145,14 @@
         <w:rPr/>
         <w:drawing>
           <wp:inline distB="114300" distT="114300" distL="114300" distR="114300">
-            <wp:extent cx="5943600" cy="3162300"/>
+            <wp:extent cx="5943600" cy="2425700"/>
             <wp:effectExtent b="0" l="0" r="0" t="0"/>
-            <wp:docPr id="3" name="image6.png"/>
+            <wp:docPr id="6" name="image7.png"/>
             <a:graphic>
               <a:graphicData uri="http://schemas.openxmlformats.org/drawingml/2006/picture">
                 <pic:pic>
                   <pic:nvPicPr>
-                    <pic:cNvPr id="0" name="image6.png"/>
+                    <pic:cNvPr id="0" name="image7.png"/>
                     <pic:cNvPicPr preferRelativeResize="0"/>
                   </pic:nvPicPr>
                   <pic:blipFill>
@@ -165,7 +165,7 @@
                   <pic:spPr>
                     <a:xfrm>
                       <a:off x="0" y="0"/>
-                      <a:ext cx="5943600" cy="3162300"/>
+                      <a:ext cx="5943600" cy="2425700"/>
                     </a:xfrm>
                     <a:prstGeom prst="rect"/>
                     <a:ln/>
@@ -190,14 +190,14 @@
         <w:rPr/>
         <w:drawing>
           <wp:inline distB="114300" distT="114300" distL="114300" distR="114300">
-            <wp:extent cx="5943600" cy="3568700"/>
+            <wp:extent cx="5943600" cy="2374900"/>
             <wp:effectExtent b="0" l="0" r="0" t="0"/>
-            <wp:docPr id="1" name="image5.png"/>
+            <wp:docPr id="2" name="image1.png"/>
             <a:graphic>
               <a:graphicData uri="http://schemas.openxmlformats.org/drawingml/2006/picture">
                 <pic:pic>
                   <pic:nvPicPr>
-                    <pic:cNvPr id="0" name="image5.png"/>
+                    <pic:cNvPr id="0" name="image1.png"/>
                     <pic:cNvPicPr preferRelativeResize="0"/>
                   </pic:nvPicPr>
                   <pic:blipFill>
@@ -210,7 +210,7 @@
                   <pic:spPr>
                     <a:xfrm>
                       <a:off x="0" y="0"/>
-                      <a:ext cx="5943600" cy="3568700"/>
+                      <a:ext cx="5943600" cy="2374900"/>
                     </a:xfrm>
                     <a:prstGeom prst="rect"/>
                     <a:ln/>
@@ -235,14 +235,14 @@
         <w:rPr/>
         <w:drawing>
           <wp:inline distB="114300" distT="114300" distL="114300" distR="114300">
-            <wp:extent cx="5943600" cy="3505200"/>
+            <wp:extent cx="5943600" cy="2616200"/>
             <wp:effectExtent b="0" l="0" r="0" t="0"/>
-            <wp:docPr id="2" name="image4.png"/>
+            <wp:docPr id="1" name="image5.png"/>
             <a:graphic>
               <a:graphicData uri="http://schemas.openxmlformats.org/drawingml/2006/picture">
                 <pic:pic>
                   <pic:nvPicPr>
-                    <pic:cNvPr id="0" name="image4.png"/>
+                    <pic:cNvPr id="0" name="image5.png"/>
                     <pic:cNvPicPr preferRelativeResize="0"/>
                   </pic:nvPicPr>
                   <pic:blipFill>
@@ -255,7 +255,7 @@
                   <pic:spPr>
                     <a:xfrm>
                       <a:off x="0" y="0"/>
-                      <a:ext cx="5943600" cy="3505200"/>
+                      <a:ext cx="5943600" cy="2616200"/>
                     </a:xfrm>
                     <a:prstGeom prst="rect"/>
                     <a:ln/>
@@ -280,14 +280,14 @@
         <w:rPr/>
         <w:drawing>
           <wp:inline distB="114300" distT="114300" distL="114300" distR="114300">
-            <wp:extent cx="5943600" cy="3517900"/>
+            <wp:extent cx="5943600" cy="2844800"/>
             <wp:effectExtent b="0" l="0" r="0" t="0"/>
-            <wp:docPr id="5" name="image8.png"/>
+            <wp:docPr id="7" name="image3.png"/>
             <a:graphic>
               <a:graphicData uri="http://schemas.openxmlformats.org/drawingml/2006/picture">
                 <pic:pic>
                   <pic:nvPicPr>
-                    <pic:cNvPr id="0" name="image8.png"/>
+                    <pic:cNvPr id="0" name="image3.png"/>
                     <pic:cNvPicPr preferRelativeResize="0"/>
                   </pic:nvPicPr>
                   <pic:blipFill>
@@ -300,7 +300,7 @@
                   <pic:spPr>
                     <a:xfrm>
                       <a:off x="0" y="0"/>
-                      <a:ext cx="5943600" cy="3517900"/>
+                      <a:ext cx="5943600" cy="2844800"/>
                     </a:xfrm>
                     <a:prstGeom prst="rect"/>
                     <a:ln/>
@@ -325,14 +325,14 @@
         <w:rPr/>
         <w:drawing>
           <wp:inline distB="114300" distT="114300" distL="114300" distR="114300">
-            <wp:extent cx="5943600" cy="1511300"/>
+            <wp:extent cx="5943600" cy="2552700"/>
             <wp:effectExtent b="0" l="0" r="0" t="0"/>
-            <wp:docPr id="4" name="image3.png"/>
+            <wp:docPr id="4" name="image2.png"/>
             <a:graphic>
               <a:graphicData uri="http://schemas.openxmlformats.org/drawingml/2006/picture">
                 <pic:pic>
                   <pic:nvPicPr>
-                    <pic:cNvPr id="0" name="image3.png"/>
+                    <pic:cNvPr id="0" name="image2.png"/>
                     <pic:cNvPicPr preferRelativeResize="0"/>
                   </pic:nvPicPr>
                   <pic:blipFill>
@@ -345,7 +345,52 @@
                   <pic:spPr>
                     <a:xfrm>
                       <a:off x="0" y="0"/>
-                      <a:ext cx="5943600" cy="1511300"/>
+                      <a:ext cx="5943600" cy="2552700"/>
+                    </a:xfrm>
+                    <a:prstGeom prst="rect"/>
+                    <a:ln/>
+                  </pic:spPr>
+                </pic:pic>
+              </a:graphicData>
+            </a:graphic>
+          </wp:inline>
+        </w:drawing>
+      </w:r>
+      <w:r>
+        <w:rPr>
+          <w:rtl w:val="0"/>
+        </w:rPr>
+      </w:r>
+    </w:p>
+    <w:p>
+      <w:pPr>
+        <w:rPr/>
+      </w:pPr>
+      <w:r>
+        <w:rPr/>
+        <w:drawing>
+          <wp:inline distB="114300" distT="114300" distL="114300" distR="114300">
+            <wp:extent cx="5943600" cy="660400"/>
+            <wp:effectExtent b="0" l="0" r="0" t="0"/>
+            <wp:docPr id="9" name="image6.png"/>
+            <a:graphic>
+              <a:graphicData uri="http://schemas.openxmlformats.org/drawingml/2006/picture">
+                <pic:pic>
+                  <pic:nvPicPr>
+                    <pic:cNvPr id="0" name="image6.png"/>
+                    <pic:cNvPicPr preferRelativeResize="0"/>
+                  </pic:nvPicPr>
+                  <pic:blipFill>
+                    <a:blip r:embed="rId14"/>
+                    <a:srcRect b="0" l="0" r="0" t="0"/>
+                    <a:stretch>
+                      <a:fillRect/>
+                    </a:stretch>
+                  </pic:blipFill>
+                  <pic:spPr>
+                    <a:xfrm>
+                      <a:off x="0" y="0"/>
+                      <a:ext cx="5943600" cy="660400"/>
                     </a:xfrm>
                     <a:prstGeom prst="rect"/>
                     <a:ln/>

</xml_diff>